<commit_message>
Name .docx to account for modified size of image
</commit_message>
<xml_diff>
--- a/Book Origami Template.docx
+++ b/Book Origami Template.docx
@@ -3,6 +3,12 @@
 <w:document xmlns:wpc="http://schemas.microsoft.com/office/word/2010/wordprocessingCanvas" xmlns:mc="http://schemas.openxmlformats.org/markup-compatibility/2006" xmlns:o="urn:schemas-microsoft-com:office:office" xmlns:r="http://schemas.openxmlformats.org/officeDocument/2006/relationships" xmlns:m="http://schemas.openxmlformats.org/officeDocument/2006/math" xmlns:v="urn:schemas-microsoft-com:vml" xmlns:wp14="http://schemas.microsoft.com/office/word/2010/wordprocessingDrawing" xmlns:wp="http://schemas.openxmlformats.org/drawingml/2006/wordprocessingDrawing" xmlns:w10="urn:schemas-microsoft-com:office:word" xmlns:w="http://schemas.openxmlformats.org/wordprocessingml/2006/main" xmlns:w14="http://schemas.microsoft.com/office/word/2010/wordml" xmlns:w15="http://schemas.microsoft.com/office/word/2012/wordml" xmlns:wpg="http://schemas.microsoft.com/office/word/2010/wordprocessingGroup" xmlns:wpi="http://schemas.microsoft.com/office/word/2010/wordprocessingInk" xmlns:wne="http://schemas.microsoft.com/office/word/2006/wordml" xmlns:wps="http://schemas.microsoft.com/office/word/2010/wordprocessingShape" mc:Ignorable="w14 w15 wp14">
   <w:body>
     <w:p>
+      <w:pPr>
+        <w:rPr>
+          <w:sz w:val="20"/>
+          <w:szCs w:val="20"/>
+        </w:rPr>
+      </w:pPr>
       <w:bookmarkStart w:id="0" w:name="_GoBack"/>
       <w:bookmarkEnd w:id="0"/>
     </w:p>
@@ -710,7 +716,7 @@
 </file>
 
 <file path=customXml/itemProps1.xml><?xml version="1.0" encoding="utf-8"?>
-<ds:datastoreItem xmlns:ds="http://schemas.openxmlformats.org/officeDocument/2006/customXml" ds:itemID="{98DEFA9A-A726-4B0E-9D0B-3B2127122730}">
+<ds:datastoreItem xmlns:ds="http://schemas.openxmlformats.org/officeDocument/2006/customXml" ds:itemID="{2B4AF4EC-C11C-479F-A577-3BFD9ACE3F2E}">
   <ds:schemaRefs>
     <ds:schemaRef ds:uri="http://schemas.openxmlformats.org/officeDocument/2006/bibliography"/>
   </ds:schemaRefs>

</xml_diff>